<commit_message>
Agregando inicio y cierre de sesión con data provider
</commit_message>
<xml_diff>
--- a/Documento de Evidencias - DemoBlaze.docx
+++ b/Documento de Evidencias - DemoBlaze.docx
@@ -90,6 +90,30 @@
         <w:t>Documento de Evidencias - DemoBlaze</w:t>
       </w:r>
     </w:p>
+    <w:p>
+      <w:r>
+        <w:rPr>
+          <w:sz w:val="36"/>
+        </w:rPr>
+        <w:t>Documento de Evidencias - DemoBlaze</w:t>
+      </w:r>
+    </w:p>
+    <w:p>
+      <w:r>
+        <w:rPr>
+          <w:sz w:val="36"/>
+        </w:rPr>
+        <w:t>Documento de Evidencias - DemoBlaze</w:t>
+      </w:r>
+    </w:p>
+    <w:p>
+      <w:r>
+        <w:rPr>
+          <w:sz w:val="36"/>
+        </w:rPr>
+        <w:t>Documento de Evidencias - DemoBlaze</w:t>
+      </w:r>
+    </w:p>
   </w:body>
 </w:document>
 </file>
</xml_diff>

<commit_message>
Correccion en proceso de compras + cierre de sesion luego de comprar
</commit_message>
<xml_diff>
--- a/Documento de Evidencias - DemoBlaze.docx
+++ b/Documento de Evidencias - DemoBlaze.docx
@@ -114,6 +114,30 @@
         <w:t>Documento de Evidencias - DemoBlaze</w:t>
       </w:r>
     </w:p>
+    <w:p>
+      <w:r>
+        <w:rPr>
+          <w:sz w:val="36"/>
+        </w:rPr>
+        <w:t>Documento de Evidencias - DemoBlaze</w:t>
+      </w:r>
+    </w:p>
+    <w:p>
+      <w:r>
+        <w:rPr>
+          <w:sz w:val="36"/>
+        </w:rPr>
+        <w:t>Documento de Evidencias - DemoBlaze</w:t>
+      </w:r>
+    </w:p>
+    <w:p>
+      <w:r>
+        <w:rPr>
+          <w:sz w:val="36"/>
+        </w:rPr>
+        <w:t>Documento de Evidencias - DemoBlaze</w:t>
+      </w:r>
+    </w:p>
   </w:body>
 </w:document>
 </file>
</xml_diff>

<commit_message>
Contemplar credenciales no validas
</commit_message>
<xml_diff>
--- a/Documento de Evidencias - DemoBlaze.docx
+++ b/Documento de Evidencias - DemoBlaze.docx
@@ -154,6 +154,30 @@
         <w:t>Documento de Evidencias - DemoBlaze</w:t>
       </w:r>
     </w:p>
+    <w:p>
+      <w:r>
+        <w:rPr>
+          <w:sz w:val="36"/>
+        </w:rPr>
+        <w:t>Documento de Evidencias - DemoBlaze</w:t>
+      </w:r>
+    </w:p>
+    <w:p>
+      <w:r>
+        <w:rPr>
+          <w:sz w:val="36"/>
+        </w:rPr>
+        <w:t>Documento de Evidencias - DemoBlaze</w:t>
+      </w:r>
+    </w:p>
+    <w:p>
+      <w:r>
+        <w:rPr>
+          <w:sz w:val="36"/>
+        </w:rPr>
+        <w:t>Documento de Evidencias - DemoBlaze</w:t>
+      </w:r>
+    </w:p>
   </w:body>
 </w:document>
 </file>
</xml_diff>